<commit_message>
Full Page Screenshot at every step
</commit_message>
<xml_diff>
--- a/WordDocs/3.4.14/3.4.14.docx
+++ b/WordDocs/3.4.14/3.4.14.docx
@@ -69,7 +69,7 @@
           <w:color w:val="000070"/>
           <w:sz w:val="16"/>
         </w:rPr>
-        <w:t>08:40:14</w:t>
+        <w:t>13:00:49</w:t>
       </w:r>
     </w:p>
     <w:p>
@@ -181,7 +181,7 @@
           <w:color w:val="000070"/>
           <w:sz w:val="16"/>
         </w:rPr>
-        <w:t>08:40:29</w:t>
+        <w:t>13:01:09</w:t>
       </w:r>
     </w:p>
     <w:p>
@@ -267,7 +267,13 @@
           <w:color w:val="000070"/>
           <w:sz w:val="20"/>
         </w:rPr>
-        <w:t xsi:nil="true"/>
+        <w:t>Failure: element click intercepted: Element is not clickable at point (591, -1777)
+  (Session info: chrome=80.0.3987.132)
+Build info: version: '3.141.59', revision: 'e82be7d358', time: '2018-11-14T08:25:48'
+System info: host: 'PDCDT01GY4ZVQ1', ip: '192.168.2.2', os.name: 'Windows 10', os.arch: 'amd64', os.version: '10.0', java.version: '1.8.0_241'
+Driver info: org.openqa.selenium.chrome.ChromeDriver
+Capabilities {acceptInsecureCerts: false, browserName: chrome, browserVersion: 80.0.3987.132, chrome: {chromedriverVersion: 80.0.3987.106 (f68069574609..., userDataDir: C:\Users\P10444~1\AppData\L...}, goog:chromeOptions: {debuggerAddress: localhost:54430}, javascriptEnabled: true, networkConnectionEnabled: false, pageLoadStrategy: normal, platform: WINDOWS, platformName: WINDOWS, proxy: Proxy(), setWindowRect: true, strictFileInteractability: false, timeouts: {implicit: 0, pageLoad: 300000, script: 30000}, unhandledPromptBehavior: dismiss and notify}
+Session ID: cccb0258e643ed603d8cfd57a7a1236e</w:t>
       </w:r>
     </w:p>
     <w:p>
@@ -293,7 +299,7 @@
           <w:color w:val="000070"/>
           <w:sz w:val="16"/>
         </w:rPr>
-        <w:t>08:40:34</w:t>
+        <w:t>13:01:20</w:t>
       </w:r>
     </w:p>
     <w:p>

</xml_diff>